<commit_message>
Update UI and document
</commit_message>
<xml_diff>
--- a/LVTN.docx
+++ b/LVTN.docx
@@ -4559,8 +4559,6 @@
           </wp:inline>
         </w:drawing>
       </w:r>
-      <w:bookmarkStart w:id="0" w:name="_GoBack"/>
-      <w:bookmarkEnd w:id="0"/>
     </w:p>
     <w:tbl>
       <w:tblPr>
@@ -6435,6 +6433,7 @@
             <w:pPr>
               <w:widowControl w:val="0"/>
               <w:numPr>
+                <w:ilvl w:val="0"/>
                 <w:numId w:val="0"/>
               </w:numPr>
               <w:bidi w:val="0"/>
@@ -6496,6 +6495,7 @@
             <w:pPr>
               <w:widowControl w:val="0"/>
               <w:numPr>
+                <w:ilvl w:val="0"/>
                 <w:numId w:val="0"/>
               </w:numPr>
               <w:bidi w:val="0"/>
@@ -6526,6 +6526,7 @@
             <w:pPr>
               <w:widowControl w:val="0"/>
               <w:numPr>
+                <w:ilvl w:val="0"/>
                 <w:numId w:val="0"/>
               </w:numPr>
               <w:bidi w:val="0"/>
@@ -6556,6 +6557,7 @@
             <w:pPr>
               <w:widowControl w:val="0"/>
               <w:numPr>
+                <w:ilvl w:val="0"/>
                 <w:numId w:val="0"/>
               </w:numPr>
               <w:bidi w:val="0"/>
@@ -8388,14 +8390,7 @@
           <w:lang w:val="en-US" w:eastAsia="zh-CN" w:bidi="ar"/>
         </w:rPr>
       </w:pPr>
-    </w:p>
-    <w:p>
-      <w:pPr>
-        <w:keepNext w:val="0"/>
-        <w:keepLines w:val="0"/>
-        <w:widowControl/>
-        <w:suppressLineNumbers w:val="0"/>
-        <w:jc w:val="left"/>
+      <w:r>
         <w:rPr>
           <w:rFonts w:hint="default" w:ascii="Times New Roman" w:hAnsi="Times New Roman" w:eastAsia="SimSun" w:cs="Times New Roman"/>
           <w:color w:val="000000"/>
@@ -8404,8 +8399,52 @@
           <w:szCs w:val="25"/>
           <w:lang w:val="en-US" w:eastAsia="zh-CN" w:bidi="ar"/>
         </w:rPr>
-      </w:pPr>
-      <w:r>
+        <w:drawing>
+          <wp:inline distT="0" distB="0" distL="114300" distR="114300">
+            <wp:extent cx="5748655" cy="4648835"/>
+            <wp:effectExtent l="0" t="0" r="17145" b="24765"/>
+            <wp:docPr id="1" name="Picture 1" descr="LVTN-TuanTuDangKy.drawio"/>
+            <wp:cNvGraphicFramePr>
+              <a:graphicFrameLocks xmlns:a="http://schemas.openxmlformats.org/drawingml/2006/main" noChangeAspect="1"/>
+            </wp:cNvGraphicFramePr>
+            <a:graphic xmlns:a="http://schemas.openxmlformats.org/drawingml/2006/main">
+              <a:graphicData uri="http://schemas.openxmlformats.org/drawingml/2006/picture">
+                <pic:pic xmlns:pic="http://schemas.openxmlformats.org/drawingml/2006/picture">
+                  <pic:nvPicPr>
+                    <pic:cNvPr id="1" name="Picture 1" descr="LVTN-TuanTuDangKy.drawio"/>
+                    <pic:cNvPicPr>
+                      <a:picLocks noChangeAspect="1"/>
+                    </pic:cNvPicPr>
+                  </pic:nvPicPr>
+                  <pic:blipFill>
+                    <a:blip r:embed="rId10"/>
+                    <a:stretch>
+                      <a:fillRect/>
+                    </a:stretch>
+                  </pic:blipFill>
+                  <pic:spPr>
+                    <a:xfrm>
+                      <a:off x="0" y="0"/>
+                      <a:ext cx="5748655" cy="4648835"/>
+                    </a:xfrm>
+                    <a:prstGeom prst="rect">
+                      <a:avLst/>
+                    </a:prstGeom>
+                  </pic:spPr>
+                </pic:pic>
+              </a:graphicData>
+            </a:graphic>
+          </wp:inline>
+        </w:drawing>
+      </w:r>
+    </w:p>
+    <w:p>
+      <w:pPr>
+        <w:keepNext w:val="0"/>
+        <w:keepLines w:val="0"/>
+        <w:widowControl/>
+        <w:suppressLineNumbers w:val="0"/>
+        <w:jc w:val="left"/>
         <w:rPr>
           <w:rFonts w:hint="default" w:ascii="Times New Roman" w:hAnsi="Times New Roman" w:eastAsia="SimSun" w:cs="Times New Roman"/>
           <w:color w:val="000000"/>
@@ -8414,8 +8453,101 @@
           <w:szCs w:val="25"/>
           <w:lang w:val="en-US" w:eastAsia="zh-CN" w:bidi="ar"/>
         </w:rPr>
+      </w:pPr>
+    </w:p>
+    <w:p>
+      <w:pPr>
+        <w:keepNext w:val="0"/>
+        <w:keepLines w:val="0"/>
+        <w:widowControl/>
+        <w:suppressLineNumbers w:val="0"/>
+        <w:jc w:val="left"/>
+        <w:rPr>
+          <w:rFonts w:hint="default" w:ascii="Times New Roman" w:hAnsi="Times New Roman" w:eastAsia="SimSun" w:cs="Times New Roman"/>
+          <w:color w:val="000000"/>
+          <w:kern w:val="0"/>
+          <w:sz w:val="25"/>
+          <w:szCs w:val="25"/>
+          <w:lang w:val="en-US" w:eastAsia="zh-CN" w:bidi="ar"/>
+        </w:rPr>
+      </w:pPr>
+      <w:r>
+        <w:rPr>
+          <w:rFonts w:hint="default" w:ascii="Times New Roman" w:hAnsi="Times New Roman" w:eastAsia="SimSun" w:cs="Times New Roman"/>
+          <w:color w:val="000000"/>
+          <w:kern w:val="0"/>
+          <w:sz w:val="25"/>
+          <w:szCs w:val="25"/>
+          <w:lang w:val="en-US" w:eastAsia="zh-CN" w:bidi="ar"/>
+        </w:rPr>
         <w:t>3.3.2.2 Sơ đồ tuần tự đăng nhập của người dùng.</w:t>
       </w:r>
+    </w:p>
+    <w:p>
+      <w:pPr>
+        <w:keepNext w:val="0"/>
+        <w:keepLines w:val="0"/>
+        <w:widowControl/>
+        <w:suppressLineNumbers w:val="0"/>
+        <w:jc w:val="left"/>
+        <w:rPr>
+          <w:rFonts w:hint="default" w:ascii="Times New Roman" w:hAnsi="Times New Roman" w:eastAsia="SimSun" w:cs="Times New Roman"/>
+          <w:color w:val="000000"/>
+          <w:kern w:val="0"/>
+          <w:sz w:val="25"/>
+          <w:szCs w:val="25"/>
+          <w:lang w:val="en-US" w:eastAsia="zh-CN" w:bidi="ar"/>
+        </w:rPr>
+      </w:pPr>
+      <w:r>
+        <w:rPr>
+          <w:rFonts w:hint="default" w:ascii="Times New Roman" w:hAnsi="Times New Roman" w:eastAsia="SimSun" w:cs="Times New Roman"/>
+          <w:color w:val="000000"/>
+          <w:kern w:val="0"/>
+          <w:sz w:val="25"/>
+          <w:szCs w:val="25"/>
+          <w:lang w:val="en-US" w:eastAsia="zh-CN" w:bidi="ar"/>
+        </w:rPr>
+        <w:drawing>
+          <wp:inline distT="0" distB="0" distL="114300" distR="114300">
+            <wp:extent cx="5743575" cy="4293870"/>
+            <wp:effectExtent l="0" t="0" r="22225" b="24130"/>
+            <wp:docPr id="8" name="Picture 8" descr="LVTN-TuanTuDangNhap.drawio"/>
+            <wp:cNvGraphicFramePr>
+              <a:graphicFrameLocks xmlns:a="http://schemas.openxmlformats.org/drawingml/2006/main" noChangeAspect="1"/>
+            </wp:cNvGraphicFramePr>
+            <a:graphic xmlns:a="http://schemas.openxmlformats.org/drawingml/2006/main">
+              <a:graphicData uri="http://schemas.openxmlformats.org/drawingml/2006/picture">
+                <pic:pic xmlns:pic="http://schemas.openxmlformats.org/drawingml/2006/picture">
+                  <pic:nvPicPr>
+                    <pic:cNvPr id="8" name="Picture 8" descr="LVTN-TuanTuDangNhap.drawio"/>
+                    <pic:cNvPicPr>
+                      <a:picLocks noChangeAspect="1"/>
+                    </pic:cNvPicPr>
+                  </pic:nvPicPr>
+                  <pic:blipFill>
+                    <a:blip r:embed="rId11"/>
+                    <a:stretch>
+                      <a:fillRect/>
+                    </a:stretch>
+                  </pic:blipFill>
+                  <pic:spPr>
+                    <a:xfrm>
+                      <a:off x="0" y="0"/>
+                      <a:ext cx="5743575" cy="4293870"/>
+                    </a:xfrm>
+                    <a:prstGeom prst="rect">
+                      <a:avLst/>
+                    </a:prstGeom>
+                  </pic:spPr>
+                </pic:pic>
+              </a:graphicData>
+            </a:graphic>
+          </wp:inline>
+        </w:drawing>
+      </w:r>
+      <w:bookmarkStart w:id="0" w:name="_GoBack"/>
+      <w:bookmarkEnd w:id="0"/>
     </w:p>
     <w:p>
       <w:pPr>

</xml_diff>